<commit_message>
fix according to the request
</commit_message>
<xml_diff>
--- a/PMSQuotation/Docs/quotation_template_en.docx
+++ b/PMSQuotation/Docs/quotation_template_en.docx
@@ -41,15 +41,17 @@
         <w:tblLook w:val="04A0" w:firstRow="1" w:lastRow="0" w:firstColumn="1" w:lastColumn="0" w:noHBand="0" w:noVBand="1"/>
       </w:tblPr>
       <w:tblGrid>
-        <w:gridCol w:w="2730"/>
-        <w:gridCol w:w="1858"/>
-        <w:gridCol w:w="4587"/>
-        <w:gridCol w:w="6439"/>
+        <w:gridCol w:w="2938"/>
+        <w:gridCol w:w="150"/>
+        <w:gridCol w:w="3092"/>
+        <w:gridCol w:w="3101"/>
+        <w:gridCol w:w="2027"/>
+        <w:gridCol w:w="4306"/>
       </w:tblGrid>
       <w:tr>
         <w:tc>
           <w:tcPr>
-            <w:tcW w:w="1469" w:type="pct"/>
+            <w:tcW w:w="989" w:type="pct"/>
             <w:gridSpan w:val="2"/>
             <w:vAlign w:val="center"/>
           </w:tcPr>
@@ -58,16 +60,33 @@
               <w:rPr>
                 <w:rFonts w:hint="eastAsia"/>
               </w:rPr>
-              <w:t>C</w:t>
-            </w:r>
-            <w:r>
-              <w:t>reat</w:t>
-            </w:r>
-            <w:r>
-              <w:rPr>
-                <w:rFonts w:hint="eastAsia"/>
-              </w:rPr>
-              <w:t>ion</w:t>
+              <w:t>R</w:t>
+            </w:r>
+            <w:r>
+              <w:t>FQNumber:[</w:t>
+            </w:r>
+            <w:r>
+              <w:rPr>
+                <w:rFonts w:hint="eastAsia"/>
+              </w:rPr>
+              <w:t>R</w:t>
+            </w:r>
+            <w:r>
+              <w:t>FQNumber]</w:t>
+            </w:r>
+          </w:p>
+        </w:tc>
+        <w:tc>
+          <w:tcPr>
+            <w:tcW w:w="990" w:type="pct"/>
+            <w:vAlign w:val="center"/>
+          </w:tcPr>
+          <w:p>
+            <w:r>
+              <w:rPr>
+                <w:rFonts w:hint="eastAsia"/>
+              </w:rPr>
+              <w:t>RFQ</w:t>
             </w:r>
             <w:r>
               <w:t xml:space="preserve"> Date</w:t>
@@ -85,18 +104,27 @@
         </w:tc>
         <w:tc>
           <w:tcPr>
-            <w:tcW w:w="1469" w:type="pct"/>
-            <w:vAlign w:val="center"/>
-          </w:tcPr>
-          <w:p>
-            <w:r>
-              <w:rPr>
-                <w:rFonts w:hint="eastAsia"/>
-              </w:rPr>
-              <w:t>E</w:t>
-            </w:r>
-            <w:r>
-              <w:t>xpiration Date</w:t>
+            <w:tcW w:w="992" w:type="pct"/>
+            <w:vAlign w:val="center"/>
+          </w:tcPr>
+          <w:p>
+            <w:r>
+              <w:rPr>
+                <w:rFonts w:hint="eastAsia"/>
+              </w:rPr>
+              <w:t>RFQ</w:t>
+            </w:r>
+            <w:r>
+              <w:t xml:space="preserve"> </w:t>
+            </w:r>
+            <w:r>
+              <w:rPr>
+                <w:rFonts w:hint="eastAsia"/>
+              </w:rPr>
+              <w:t>Valid</w:t>
+            </w:r>
+            <w:r>
+              <w:t xml:space="preserve"> Date</w:t>
             </w:r>
             <w:r>
               <w:rPr>
@@ -120,27 +148,57 @@
         </w:tc>
         <w:tc>
           <w:tcPr>
-            <w:tcW w:w="2062" w:type="pct"/>
-            <w:vAlign w:val="center"/>
-          </w:tcPr>
-          <w:p>
-            <w:pPr>
+            <w:tcW w:w="649" w:type="pct"/>
+            <w:vAlign w:val="center"/>
+          </w:tcPr>
+          <w:p>
+            <w:pPr>
+              <w:wordWrap w:val="0"/>
               <w:jc w:val="right"/>
             </w:pPr>
             <w:r>
               <w:rPr>
                 <w:rFonts w:hint="eastAsia"/>
               </w:rPr>
-              <w:t>L</w:t>
-            </w:r>
-            <w:r>
-              <w:t>ot</w:t>
-            </w:r>
-            <w:r>
-              <w:rPr>
-                <w:rFonts w:hint="eastAsia"/>
-              </w:rPr>
-              <w:t>:</w:t>
+              <w:t>Ship</w:t>
+            </w:r>
+            <w:r>
+              <w:t xml:space="preserve"> </w:t>
+            </w:r>
+            <w:r>
+              <w:rPr>
+                <w:rFonts w:hint="eastAsia"/>
+              </w:rPr>
+              <w:t>Via:</w:t>
+            </w:r>
+            <w:r>
+              <w:t>[ShipVia]</w:t>
+            </w:r>
+          </w:p>
+        </w:tc>
+        <w:tc>
+          <w:tcPr>
+            <w:tcW w:w="1379" w:type="pct"/>
+            <w:vAlign w:val="center"/>
+          </w:tcPr>
+          <w:p>
+            <w:pPr>
+              <w:jc w:val="right"/>
+            </w:pPr>
+            <w:r>
+              <w:rPr>
+                <w:rFonts w:hint="eastAsia"/>
+              </w:rPr>
+              <w:t>Quotation</w:t>
+            </w:r>
+            <w:r>
+              <w:t xml:space="preserve"> </w:t>
+            </w:r>
+            <w:r>
+              <w:rPr>
+                <w:rFonts w:hint="eastAsia"/>
+              </w:rPr>
+              <w:t>Number:</w:t>
             </w:r>
             <w:r>
               <w:t>[Lot]</w:t>
@@ -151,7 +209,7 @@
       <w:tr>
         <w:tc>
           <w:tcPr>
-            <w:tcW w:w="874" w:type="pct"/>
+            <w:tcW w:w="941" w:type="pct"/>
             <w:shd w:val="clear" w:color="auto" w:fill="D9D9D9" w:themeFill="background1" w:themeFillShade="D9"/>
             <w:vAlign w:val="center"/>
           </w:tcPr>
@@ -163,7 +221,30 @@
         </w:tc>
         <w:tc>
           <w:tcPr>
-            <w:tcW w:w="2064" w:type="pct"/>
+            <w:tcW w:w="2031" w:type="pct"/>
+            <w:gridSpan w:val="3"/>
+            <w:shd w:val="clear" w:color="auto" w:fill="D9D9D9" w:themeFill="background1" w:themeFillShade="D9"/>
+            <w:vAlign w:val="center"/>
+          </w:tcPr>
+          <w:p>
+            <w:pPr>
+              <w:jc w:val="center"/>
+              <w:rPr>
+                <w:u w:val="single"/>
+              </w:rPr>
+            </w:pPr>
+            <w:r>
+              <w:rPr>
+                <w:rFonts w:hint="eastAsia"/>
+                <w:u w:val="single"/>
+              </w:rPr>
+              <w:t>Requisitioner</w:t>
+            </w:r>
+          </w:p>
+        </w:tc>
+        <w:tc>
+          <w:tcPr>
+            <w:tcW w:w="2028" w:type="pct"/>
             <w:gridSpan w:val="2"/>
             <w:shd w:val="clear" w:color="auto" w:fill="D9D9D9" w:themeFill="background1" w:themeFillShade="D9"/>
             <w:vAlign w:val="center"/>
@@ -177,27 +258,6 @@
             </w:pPr>
             <w:r>
               <w:rPr>
-                <w:u w:val="single"/>
-              </w:rPr>
-              <w:t>Inquirer</w:t>
-            </w:r>
-          </w:p>
-        </w:tc>
-        <w:tc>
-          <w:tcPr>
-            <w:tcW w:w="2062" w:type="pct"/>
-            <w:shd w:val="clear" w:color="auto" w:fill="D9D9D9" w:themeFill="background1" w:themeFillShade="D9"/>
-            <w:vAlign w:val="center"/>
-          </w:tcPr>
-          <w:p>
-            <w:pPr>
-              <w:jc w:val="center"/>
-              <w:rPr>
-                <w:u w:val="single"/>
-              </w:rPr>
-            </w:pPr>
-            <w:r>
-              <w:rPr>
                 <w:rFonts w:hint="eastAsia"/>
                 <w:u w:val="single"/>
               </w:rPr>
@@ -215,7 +275,7 @@
       <w:tr>
         <w:tc>
           <w:tcPr>
-            <w:tcW w:w="874" w:type="pct"/>
+            <w:tcW w:w="941" w:type="pct"/>
             <w:vAlign w:val="center"/>
           </w:tcPr>
           <w:p>
@@ -229,34 +289,35 @@
         </w:tc>
         <w:tc>
           <w:tcPr>
-            <w:tcW w:w="2064" w:type="pct"/>
+            <w:tcW w:w="2031" w:type="pct"/>
+            <w:gridSpan w:val="3"/>
+            <w:vAlign w:val="center"/>
+          </w:tcPr>
+          <w:p>
+            <w:r>
+              <w:rPr>
+                <w:rFonts w:hint="eastAsia"/>
+              </w:rPr>
+              <w:t>[</w:t>
+            </w:r>
+            <w:r>
+              <w:t>CustomerCompany</w:t>
+            </w:r>
+            <w:r>
+              <w:rPr>
+                <w:rFonts w:hint="eastAsia"/>
+              </w:rPr>
+              <w:t>Name</w:t>
+            </w:r>
+            <w:r>
+              <w:t>]</w:t>
+            </w:r>
+          </w:p>
+        </w:tc>
+        <w:tc>
+          <w:tcPr>
+            <w:tcW w:w="2028" w:type="pct"/>
             <w:gridSpan w:val="2"/>
-            <w:vAlign w:val="center"/>
-          </w:tcPr>
-          <w:p>
-            <w:r>
-              <w:rPr>
-                <w:rFonts w:hint="eastAsia"/>
-              </w:rPr>
-              <w:t>[</w:t>
-            </w:r>
-            <w:r>
-              <w:t>CustomerCompany</w:t>
-            </w:r>
-            <w:r>
-              <w:rPr>
-                <w:rFonts w:hint="eastAsia"/>
-              </w:rPr>
-              <w:t>Name</w:t>
-            </w:r>
-            <w:r>
-              <w:t>]</w:t>
-            </w:r>
-          </w:p>
-        </w:tc>
-        <w:tc>
-          <w:tcPr>
-            <w:tcW w:w="2062" w:type="pct"/>
             <w:vAlign w:val="center"/>
           </w:tcPr>
           <w:p>
@@ -284,7 +345,7 @@
       <w:tr>
         <w:tc>
           <w:tcPr>
-            <w:tcW w:w="874" w:type="pct"/>
+            <w:tcW w:w="941" w:type="pct"/>
             <w:vAlign w:val="center"/>
           </w:tcPr>
           <w:p>
@@ -307,34 +368,35 @@
         </w:tc>
         <w:tc>
           <w:tcPr>
-            <w:tcW w:w="2064" w:type="pct"/>
+            <w:tcW w:w="2031" w:type="pct"/>
+            <w:gridSpan w:val="3"/>
+            <w:vAlign w:val="center"/>
+          </w:tcPr>
+          <w:p>
+            <w:r>
+              <w:rPr>
+                <w:rFonts w:hint="eastAsia"/>
+              </w:rPr>
+              <w:t>[</w:t>
+            </w:r>
+            <w:r>
+              <w:t>CustomerContact</w:t>
+            </w:r>
+            <w:r>
+              <w:rPr>
+                <w:rFonts w:hint="eastAsia"/>
+              </w:rPr>
+              <w:t>Person</w:t>
+            </w:r>
+            <w:r>
+              <w:t>]</w:t>
+            </w:r>
+          </w:p>
+        </w:tc>
+        <w:tc>
+          <w:tcPr>
+            <w:tcW w:w="2028" w:type="pct"/>
             <w:gridSpan w:val="2"/>
-            <w:vAlign w:val="center"/>
-          </w:tcPr>
-          <w:p>
-            <w:r>
-              <w:rPr>
-                <w:rFonts w:hint="eastAsia"/>
-              </w:rPr>
-              <w:t>[</w:t>
-            </w:r>
-            <w:r>
-              <w:t>CustomerContact</w:t>
-            </w:r>
-            <w:r>
-              <w:rPr>
-                <w:rFonts w:hint="eastAsia"/>
-              </w:rPr>
-              <w:t>Person</w:t>
-            </w:r>
-            <w:r>
-              <w:t>]</w:t>
-            </w:r>
-          </w:p>
-        </w:tc>
-        <w:tc>
-          <w:tcPr>
-            <w:tcW w:w="2062" w:type="pct"/>
             <w:vAlign w:val="center"/>
           </w:tcPr>
           <w:p>
@@ -362,7 +424,7 @@
       <w:tr>
         <w:tc>
           <w:tcPr>
-            <w:tcW w:w="874" w:type="pct"/>
+            <w:tcW w:w="941" w:type="pct"/>
             <w:vAlign w:val="center"/>
           </w:tcPr>
           <w:p>
@@ -376,25 +438,26 @@
         </w:tc>
         <w:tc>
           <w:tcPr>
-            <w:tcW w:w="2064" w:type="pct"/>
+            <w:tcW w:w="2031" w:type="pct"/>
+            <w:gridSpan w:val="3"/>
+            <w:vAlign w:val="center"/>
+          </w:tcPr>
+          <w:p>
+            <w:r>
+              <w:rPr>
+                <w:rFonts w:hint="eastAsia"/>
+              </w:rPr>
+              <w:t>[</w:t>
+            </w:r>
+            <w:r>
+              <w:t>CustomerPhone]</w:t>
+            </w:r>
+          </w:p>
+        </w:tc>
+        <w:tc>
+          <w:tcPr>
+            <w:tcW w:w="2028" w:type="pct"/>
             <w:gridSpan w:val="2"/>
-            <w:vAlign w:val="center"/>
-          </w:tcPr>
-          <w:p>
-            <w:r>
-              <w:rPr>
-                <w:rFonts w:hint="eastAsia"/>
-              </w:rPr>
-              <w:t>[</w:t>
-            </w:r>
-            <w:r>
-              <w:t>CustomerPhone]</w:t>
-            </w:r>
-          </w:p>
-        </w:tc>
-        <w:tc>
-          <w:tcPr>
-            <w:tcW w:w="2062" w:type="pct"/>
             <w:vAlign w:val="center"/>
           </w:tcPr>
           <w:p>
@@ -413,7 +476,7 @@
       <w:tr>
         <w:tc>
           <w:tcPr>
-            <w:tcW w:w="874" w:type="pct"/>
+            <w:tcW w:w="941" w:type="pct"/>
             <w:vAlign w:val="center"/>
           </w:tcPr>
           <w:p>
@@ -427,25 +490,26 @@
         </w:tc>
         <w:tc>
           <w:tcPr>
-            <w:tcW w:w="2064" w:type="pct"/>
+            <w:tcW w:w="2031" w:type="pct"/>
+            <w:gridSpan w:val="3"/>
+            <w:vAlign w:val="center"/>
+          </w:tcPr>
+          <w:p>
+            <w:r>
+              <w:rPr>
+                <w:rFonts w:hint="eastAsia"/>
+              </w:rPr>
+              <w:t>[</w:t>
+            </w:r>
+            <w:r>
+              <w:t>CustomerEmail]</w:t>
+            </w:r>
+          </w:p>
+        </w:tc>
+        <w:tc>
+          <w:tcPr>
+            <w:tcW w:w="2028" w:type="pct"/>
             <w:gridSpan w:val="2"/>
-            <w:vAlign w:val="center"/>
-          </w:tcPr>
-          <w:p>
-            <w:r>
-              <w:rPr>
-                <w:rFonts w:hint="eastAsia"/>
-              </w:rPr>
-              <w:t>[</w:t>
-            </w:r>
-            <w:r>
-              <w:t>CustomerEmail]</w:t>
-            </w:r>
-          </w:p>
-        </w:tc>
-        <w:tc>
-          <w:tcPr>
-            <w:tcW w:w="2062" w:type="pct"/>
             <w:vAlign w:val="center"/>
           </w:tcPr>
           <w:p>
@@ -464,7 +528,7 @@
       <w:tr>
         <w:tc>
           <w:tcPr>
-            <w:tcW w:w="874" w:type="pct"/>
+            <w:tcW w:w="941" w:type="pct"/>
             <w:vAlign w:val="center"/>
           </w:tcPr>
           <w:p>
@@ -478,25 +542,26 @@
         </w:tc>
         <w:tc>
           <w:tcPr>
-            <w:tcW w:w="2064" w:type="pct"/>
+            <w:tcW w:w="2031" w:type="pct"/>
+            <w:gridSpan w:val="3"/>
+            <w:vAlign w:val="center"/>
+          </w:tcPr>
+          <w:p>
+            <w:r>
+              <w:rPr>
+                <w:rFonts w:hint="eastAsia"/>
+              </w:rPr>
+              <w:t>[</w:t>
+            </w:r>
+            <w:r>
+              <w:t>CustomerAddress]</w:t>
+            </w:r>
+          </w:p>
+        </w:tc>
+        <w:tc>
+          <w:tcPr>
+            <w:tcW w:w="2028" w:type="pct"/>
             <w:gridSpan w:val="2"/>
-            <w:vAlign w:val="center"/>
-          </w:tcPr>
-          <w:p>
-            <w:r>
-              <w:rPr>
-                <w:rFonts w:hint="eastAsia"/>
-              </w:rPr>
-              <w:t>[</w:t>
-            </w:r>
-            <w:r>
-              <w:t>CustomerAddress]</w:t>
-            </w:r>
-          </w:p>
-        </w:tc>
-        <w:tc>
-          <w:tcPr>
-            <w:tcW w:w="2062" w:type="pct"/>
             <w:vAlign w:val="center"/>
           </w:tcPr>
           <w:p>
@@ -538,21 +603,21 @@
         <w:tblLook w:val="04A0" w:firstRow="1" w:lastRow="0" w:firstColumn="1" w:lastColumn="0" w:noHBand="0" w:noVBand="1"/>
       </w:tblPr>
       <w:tblGrid>
-        <w:gridCol w:w="542"/>
-        <w:gridCol w:w="3716"/>
-        <w:gridCol w:w="1168"/>
-        <w:gridCol w:w="2901"/>
-        <w:gridCol w:w="712"/>
-        <w:gridCol w:w="706"/>
-        <w:gridCol w:w="706"/>
-        <w:gridCol w:w="1724"/>
-        <w:gridCol w:w="1721"/>
-        <w:gridCol w:w="1718"/>
+        <w:gridCol w:w="519"/>
+        <w:gridCol w:w="3086"/>
+        <w:gridCol w:w="723"/>
+        <w:gridCol w:w="4682"/>
+        <w:gridCol w:w="691"/>
+        <w:gridCol w:w="690"/>
+        <w:gridCol w:w="546"/>
+        <w:gridCol w:w="1611"/>
+        <w:gridCol w:w="1614"/>
+        <w:gridCol w:w="1452"/>
       </w:tblGrid>
       <w:tr>
         <w:tc>
           <w:tcPr>
-            <w:tcW w:w="174" w:type="pct"/>
+            <w:tcW w:w="166" w:type="pct"/>
             <w:shd w:val="clear" w:color="auto" w:fill="D9D9D9" w:themeFill="background1" w:themeFillShade="D9"/>
           </w:tcPr>
           <w:p>
@@ -586,7 +651,7 @@
         </w:tc>
         <w:tc>
           <w:tcPr>
-            <w:tcW w:w="1190" w:type="pct"/>
+            <w:tcW w:w="988" w:type="pct"/>
             <w:shd w:val="clear" w:color="auto" w:fill="D9D9D9" w:themeFill="background1" w:themeFillShade="D9"/>
           </w:tcPr>
           <w:p>
@@ -613,7 +678,7 @@
         </w:tc>
         <w:tc>
           <w:tcPr>
-            <w:tcW w:w="374" w:type="pct"/>
+            <w:tcW w:w="231" w:type="pct"/>
             <w:shd w:val="clear" w:color="auto" w:fill="D9D9D9" w:themeFill="background1" w:themeFillShade="D9"/>
           </w:tcPr>
           <w:p>
@@ -640,7 +705,7 @@
         </w:tc>
         <w:tc>
           <w:tcPr>
-            <w:tcW w:w="929" w:type="pct"/>
+            <w:tcW w:w="1499" w:type="pct"/>
             <w:shd w:val="clear" w:color="auto" w:fill="D9D9D9" w:themeFill="background1" w:themeFillShade="D9"/>
           </w:tcPr>
           <w:p>
@@ -655,19 +720,13 @@
                 <w:rFonts w:hint="eastAsia"/>
                 <w:u w:val="single"/>
               </w:rPr>
-              <w:t>D</w:t>
-            </w:r>
-            <w:r>
-              <w:rPr>
-                <w:u w:val="single"/>
-              </w:rPr>
-              <w:t>imension</w:t>
-            </w:r>
-          </w:p>
-        </w:tc>
-        <w:tc>
-          <w:tcPr>
-            <w:tcW w:w="228" w:type="pct"/>
+              <w:t>Description</w:t>
+            </w:r>
+          </w:p>
+        </w:tc>
+        <w:tc>
+          <w:tcPr>
+            <w:tcW w:w="221" w:type="pct"/>
             <w:shd w:val="clear" w:color="auto" w:fill="D9D9D9" w:themeFill="background1" w:themeFillShade="D9"/>
           </w:tcPr>
           <w:p>
@@ -688,7 +747,7 @@
         </w:tc>
         <w:tc>
           <w:tcPr>
-            <w:tcW w:w="226" w:type="pct"/>
+            <w:tcW w:w="221" w:type="pct"/>
             <w:shd w:val="clear" w:color="auto" w:fill="D9D9D9" w:themeFill="background1" w:themeFillShade="D9"/>
           </w:tcPr>
           <w:p>
@@ -709,7 +768,7 @@
         </w:tc>
         <w:tc>
           <w:tcPr>
-            <w:tcW w:w="226" w:type="pct"/>
+            <w:tcW w:w="175" w:type="pct"/>
             <w:shd w:val="clear" w:color="auto" w:fill="D9D9D9" w:themeFill="background1" w:themeFillShade="D9"/>
           </w:tcPr>
           <w:p>
@@ -730,7 +789,7 @@
         </w:tc>
         <w:tc>
           <w:tcPr>
-            <w:tcW w:w="552" w:type="pct"/>
+            <w:tcW w:w="516" w:type="pct"/>
             <w:shd w:val="clear" w:color="auto" w:fill="D9D9D9" w:themeFill="background1" w:themeFillShade="D9"/>
           </w:tcPr>
           <w:p>
@@ -757,7 +816,7 @@
         </w:tc>
         <w:tc>
           <w:tcPr>
-            <w:tcW w:w="551" w:type="pct"/>
+            <w:tcW w:w="517" w:type="pct"/>
             <w:shd w:val="clear" w:color="auto" w:fill="D9D9D9" w:themeFill="background1" w:themeFillShade="D9"/>
           </w:tcPr>
           <w:p>
@@ -784,7 +843,7 @@
         </w:tc>
         <w:tc>
           <w:tcPr>
-            <w:tcW w:w="550" w:type="pct"/>
+            <w:tcW w:w="465" w:type="pct"/>
             <w:shd w:val="clear" w:color="auto" w:fill="D9D9D9" w:themeFill="background1" w:themeFillShade="D9"/>
           </w:tcPr>
           <w:p>
@@ -813,78 +872,78 @@
       <w:tr>
         <w:tc>
           <w:tcPr>
-            <w:tcW w:w="174" w:type="pct"/>
-          </w:tcPr>
-          <w:p>
-            <w:pPr>
-              <w:jc w:val="center"/>
-            </w:pPr>
-          </w:p>
-        </w:tc>
-        <w:tc>
-          <w:tcPr>
-            <w:tcW w:w="1190" w:type="pct"/>
-          </w:tcPr>
-          <w:p>
-            <w:pPr>
-              <w:jc w:val="center"/>
-            </w:pPr>
-          </w:p>
-        </w:tc>
-        <w:tc>
-          <w:tcPr>
-            <w:tcW w:w="374" w:type="pct"/>
-          </w:tcPr>
-          <w:p>
-            <w:pPr>
-              <w:jc w:val="center"/>
-            </w:pPr>
-          </w:p>
-        </w:tc>
-        <w:tc>
-          <w:tcPr>
-            <w:tcW w:w="929" w:type="pct"/>
-          </w:tcPr>
-          <w:p>
-            <w:pPr>
-              <w:jc w:val="center"/>
-            </w:pPr>
-          </w:p>
-        </w:tc>
-        <w:tc>
-          <w:tcPr>
-            <w:tcW w:w="228" w:type="pct"/>
-          </w:tcPr>
-          <w:p>
-            <w:pPr>
-              <w:jc w:val="center"/>
-            </w:pPr>
-          </w:p>
-        </w:tc>
-        <w:tc>
-          <w:tcPr>
-            <w:tcW w:w="226" w:type="pct"/>
-          </w:tcPr>
-          <w:p>
-            <w:pPr>
-              <w:jc w:val="center"/>
-            </w:pPr>
-          </w:p>
-        </w:tc>
-        <w:tc>
-          <w:tcPr>
-            <w:tcW w:w="226" w:type="pct"/>
-            <w:vAlign w:val="center"/>
-          </w:tcPr>
-          <w:p>
-            <w:pPr>
-              <w:jc w:val="center"/>
-            </w:pPr>
-          </w:p>
-        </w:tc>
-        <w:tc>
-          <w:tcPr>
-            <w:tcW w:w="552" w:type="pct"/>
+            <w:tcW w:w="166" w:type="pct"/>
+          </w:tcPr>
+          <w:p>
+            <w:pPr>
+              <w:jc w:val="center"/>
+            </w:pPr>
+          </w:p>
+        </w:tc>
+        <w:tc>
+          <w:tcPr>
+            <w:tcW w:w="988" w:type="pct"/>
+          </w:tcPr>
+          <w:p>
+            <w:pPr>
+              <w:jc w:val="center"/>
+            </w:pPr>
+          </w:p>
+        </w:tc>
+        <w:tc>
+          <w:tcPr>
+            <w:tcW w:w="231" w:type="pct"/>
+          </w:tcPr>
+          <w:p>
+            <w:pPr>
+              <w:jc w:val="center"/>
+            </w:pPr>
+          </w:p>
+        </w:tc>
+        <w:tc>
+          <w:tcPr>
+            <w:tcW w:w="1499" w:type="pct"/>
+          </w:tcPr>
+          <w:p>
+            <w:pPr>
+              <w:jc w:val="center"/>
+            </w:pPr>
+          </w:p>
+        </w:tc>
+        <w:tc>
+          <w:tcPr>
+            <w:tcW w:w="221" w:type="pct"/>
+          </w:tcPr>
+          <w:p>
+            <w:pPr>
+              <w:jc w:val="center"/>
+            </w:pPr>
+          </w:p>
+        </w:tc>
+        <w:tc>
+          <w:tcPr>
+            <w:tcW w:w="221" w:type="pct"/>
+          </w:tcPr>
+          <w:p>
+            <w:pPr>
+              <w:jc w:val="center"/>
+            </w:pPr>
+          </w:p>
+        </w:tc>
+        <w:tc>
+          <w:tcPr>
+            <w:tcW w:w="175" w:type="pct"/>
+            <w:vAlign w:val="center"/>
+          </w:tcPr>
+          <w:p>
+            <w:pPr>
+              <w:jc w:val="center"/>
+            </w:pPr>
+          </w:p>
+        </w:tc>
+        <w:tc>
+          <w:tcPr>
+            <w:tcW w:w="516" w:type="pct"/>
             <w:vAlign w:val="center"/>
           </w:tcPr>
           <w:p>
@@ -895,7 +954,7 @@
         </w:tc>
         <w:tc>
           <w:tcPr>
-            <w:tcW w:w="551" w:type="pct"/>
+            <w:tcW w:w="517" w:type="pct"/>
             <w:vAlign w:val="center"/>
           </w:tcPr>
           <w:p>
@@ -906,7 +965,7 @@
         </w:tc>
         <w:tc>
           <w:tcPr>
-            <w:tcW w:w="550" w:type="pct"/>
+            <w:tcW w:w="465" w:type="pct"/>
           </w:tcPr>
           <w:p>
             <w:pPr>
@@ -1155,7 +1214,7 @@
         </w:tc>
         <w:tc>
           <w:tcPr>
-            <w:tcW w:w="2151" w:type="pct"/>
+            <w:tcW w:w="2152" w:type="pct"/>
             <w:vAlign w:val="center"/>
           </w:tcPr>
           <w:p>
@@ -1206,6 +1265,45 @@
                 <w:rFonts w:hint="eastAsia"/>
               </w:rPr>
               <w:t>-</w:t>
+            </w:r>
+          </w:p>
+        </w:tc>
+      </w:tr>
+      <w:tr>
+        <w:tc>
+          <w:tcPr>
+            <w:tcW w:w="1747" w:type="pct"/>
+          </w:tcPr>
+          <w:p>
+            <w:pPr>
+              <w:jc w:val="right"/>
+            </w:pPr>
+            <w:r>
+              <w:rPr>
+                <w:rFonts w:hint="eastAsia"/>
+              </w:rPr>
+              <w:t>T</w:t>
+            </w:r>
+            <w:r>
+              <w:t>erms</w:t>
+            </w:r>
+          </w:p>
+        </w:tc>
+        <w:tc>
+          <w:tcPr>
+            <w:tcW w:w="3253" w:type="pct"/>
+            <w:gridSpan w:val="3"/>
+            <w:vAlign w:val="center"/>
+          </w:tcPr>
+          <w:p>
+            <w:r>
+              <w:rPr>
+                <w:rFonts w:hint="eastAsia"/>
+              </w:rPr>
+              <w:t>[</w:t>
+            </w:r>
+            <w:r>
+              <w:t>Terms]</w:t>
             </w:r>
           </w:p>
         </w:tc>

</xml_diff>